<commit_message>
added ch 6 & 7
</commit_message>
<xml_diff>
--- a/finalizing plan/SYSEC-Product Document.docx
+++ b/finalizing plan/SYSEC-Product Document.docx
@@ -110,7 +110,7 @@
               </wp:anchor>
             </w:drawing>
           </mc:Choice>
-          <mc:Fallback xmlns:w16se="http://schemas.microsoft.com/office/word/2015/wordml/symex" xmlns:w16="http://schemas.microsoft.com/office/word/2018/wordml" xmlns:w16cid="http://schemas.microsoft.com/office/word/2016/wordml/cid" xmlns:w16cex="http://schemas.microsoft.com/office/word/2018/wordml/cex" xmlns:am3d="http://schemas.microsoft.com/office/drawing/2017/model3d" xmlns:aink="http://schemas.microsoft.com/office/drawing/2016/ink" xmlns:cx8="http://schemas.microsoft.com/office/drawing/2016/5/14/chartex" xmlns:cx7="http://schemas.microsoft.com/office/drawing/2016/5/13/chartex" xmlns:cx6="http://schemas.microsoft.com/office/drawing/2016/5/12/chartex" xmlns:cx5="http://schemas.microsoft.com/office/drawing/2016/5/11/chartex" xmlns:cx4="http://schemas.microsoft.com/office/drawing/2016/5/10/chartex" xmlns:cx3="http://schemas.microsoft.com/office/drawing/2016/5/9/chartex" xmlns:cx2="http://schemas.microsoft.com/office/drawing/2015/10/21/chartex" xmlns:cx1="http://schemas.microsoft.com/office/drawing/2015/9/8/chartex" xmlns:cx="http://schemas.microsoft.com/office/drawing/2014/chartex">
+          <mc:Fallback xmlns:cx="http://schemas.microsoft.com/office/drawing/2014/chartex" xmlns:cx1="http://schemas.microsoft.com/office/drawing/2015/9/8/chartex" xmlns:cx2="http://schemas.microsoft.com/office/drawing/2015/10/21/chartex" xmlns:cx3="http://schemas.microsoft.com/office/drawing/2016/5/9/chartex" xmlns:cx4="http://schemas.microsoft.com/office/drawing/2016/5/10/chartex" xmlns:cx5="http://schemas.microsoft.com/office/drawing/2016/5/11/chartex" xmlns:cx6="http://schemas.microsoft.com/office/drawing/2016/5/12/chartex" xmlns:cx7="http://schemas.microsoft.com/office/drawing/2016/5/13/chartex" xmlns:cx8="http://schemas.microsoft.com/office/drawing/2016/5/14/chartex" xmlns:aink="http://schemas.microsoft.com/office/drawing/2016/ink" xmlns:am3d="http://schemas.microsoft.com/office/drawing/2017/model3d" xmlns:w16cex="http://schemas.microsoft.com/office/word/2018/wordml/cex" xmlns:w16cid="http://schemas.microsoft.com/office/word/2016/wordml/cid" xmlns:w16="http://schemas.microsoft.com/office/word/2018/wordml" xmlns:w16se="http://schemas.microsoft.com/office/word/2015/wordml/symex">
             <w:pict>
               <v:polyline w14:anchorId="3EA68363" id="Freeform: Shape 2" o:spid="_x0000_s1026" style="position:absolute;z-index:-251657216;visibility:visible;mso-wrap-style:square;mso-width-percent:0;mso-height-percent:0;mso-wrap-distance-left:9pt;mso-wrap-distance-top:0;mso-wrap-distance-right:9pt;mso-wrap-distance-bottom:0;mso-position-horizontal:absolute;mso-position-horizontal-relative:page;mso-position-vertical:absolute;mso-position-vertical-relative:page;mso-width-percent:0;mso-height-percent:0;mso-width-relative:page;mso-height-relative:page;v-text-anchor:top" points="4.35pt,505.35pt,610.15pt,505.35pt" coordsize="12117,0" o:gfxdata="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" o:allowincell="f" filled="f" strokecolor="#f79546" strokeweight="1.5pt">
                 <v:path arrowok="t" o:connecttype="custom" o:connectlocs="0,0;7693660,0" o:connectangles="0,0"/>
@@ -881,19 +881,31 @@
         <w:rPr>
           <w:rFonts w:asciiTheme="minorHAnsi" w:hAnsiTheme="minorHAnsi" w:cstheme="minorHAnsi"/>
         </w:rPr>
+        <w:instrText xml:space="preserve"> INCLUDEPICTURE  "https://sybrid.com/wp-content/uploads/2018/05/image001-1.png" \* MERGEFORMATINET </w:instrText>
+      </w:r>
+      <w:r>
+        <w:rPr>
+          <w:rFonts w:asciiTheme="minorHAnsi" w:hAnsiTheme="minorHAnsi" w:cstheme="minorHAnsi"/>
+        </w:rPr>
+        <w:fldChar w:fldCharType="separate"/>
+      </w:r>
+      <w:r>
+        <w:rPr>
+          <w:rFonts w:asciiTheme="minorHAnsi" w:hAnsiTheme="minorHAnsi" w:cstheme="minorHAnsi"/>
+        </w:rPr>
+        <w:fldChar w:fldCharType="begin"/>
+      </w:r>
+      <w:r>
+        <w:rPr>
+          <w:rFonts w:asciiTheme="minorHAnsi" w:hAnsiTheme="minorHAnsi" w:cstheme="minorHAnsi"/>
+        </w:rPr>
         <w:instrText xml:space="preserve"> </w:instrText>
       </w:r>
       <w:r>
         <w:rPr>
           <w:rFonts w:asciiTheme="minorHAnsi" w:hAnsiTheme="minorHAnsi" w:cstheme="minorHAnsi"/>
         </w:rPr>
-        <w:instrText>INCLUDEPICTURE  "https://sybrid.com/wp-content/uploads/2018/05/image001-1.p</w:instrText>
-      </w:r>
-      <w:r>
-        <w:rPr>
-          <w:rFonts w:asciiTheme="minorHAnsi" w:hAnsiTheme="minorHAnsi" w:cstheme="minorHAnsi"/>
-        </w:rPr>
-        <w:instrText>ng" \* MERGEFORMATINET</w:instrText>
+        <w:instrText>INCLUDEPICTURE  "https://sybrid.com/wp-content/uploads/2018/05/image001-1.png" \* MERGEFORMATINET</w:instrText>
       </w:r>
       <w:r>
         <w:rPr>
@@ -984,6 +996,12 @@
         </w:rPr>
         <w:fldChar w:fldCharType="end"/>
       </w:r>
+      <w:r>
+        <w:rPr>
+          <w:rFonts w:asciiTheme="minorHAnsi" w:hAnsiTheme="minorHAnsi" w:cstheme="minorHAnsi"/>
+        </w:rPr>
+        <w:fldChar w:fldCharType="end"/>
+      </w:r>
     </w:p>
     <w:p>
       <w:pPr>
@@ -1197,27 +1215,13 @@
         <w:rPr>
           <w:rFonts w:asciiTheme="minorHAnsi" w:hAnsiTheme="minorHAnsi" w:cstheme="minorHAnsi"/>
         </w:rPr>
-        <w:t>SYSEC</w:t>
-      </w:r>
-      <w:proofErr w:type="gramStart"/>
-      <w:r>
-        <w:rPr>
-          <w:rFonts w:asciiTheme="minorHAnsi" w:hAnsiTheme="minorHAnsi" w:cstheme="minorHAnsi"/>
-        </w:rPr>
-        <w:t xml:space="preserve">® </w:t>
-      </w:r>
-      <w:r>
-        <w:rPr>
-          <w:rFonts w:asciiTheme="minorHAnsi" w:hAnsiTheme="minorHAnsi" w:cstheme="minorHAnsi"/>
-        </w:rPr>
-        <w:t xml:space="preserve"> logo</w:t>
-      </w:r>
-      <w:proofErr w:type="gramEnd"/>
-      <w:r>
-        <w:rPr>
-          <w:rFonts w:asciiTheme="minorHAnsi" w:hAnsiTheme="minorHAnsi" w:cstheme="minorHAnsi"/>
-        </w:rPr>
-        <w:t xml:space="preserve"> is property of SYBRID where other logos used in document are the property of their respective owners</w:t>
+        <w:t xml:space="preserve">SYSEC® </w:t>
+      </w:r>
+      <w:r>
+        <w:rPr>
+          <w:rFonts w:asciiTheme="minorHAnsi" w:hAnsiTheme="minorHAnsi" w:cstheme="minorHAnsi"/>
+        </w:rPr>
+        <w:t xml:space="preserve"> logo is property of SYBRID where other logos used in document are the property of their respective owners</w:t>
       </w:r>
     </w:p>
     <w:p>
@@ -3815,15 +3819,7 @@
       </w:r>
       <w:r>
         <w:lastRenderedPageBreak/>
-        <w:t xml:space="preserve">that the model used be consistent in terms of its representation of threats, their capabilities, </w:t>
-      </w:r>
-      <w:proofErr w:type="gramStart"/>
-      <w:r>
-        <w:t>their</w:t>
-      </w:r>
-      <w:proofErr w:type="gramEnd"/>
-      <w:r>
-        <w:t xml:space="preserve"> qualifications as per the organization being tested, and the ability to repeatedly be applied to future tests with the same results.</w:t>
+        <w:t>that the model used be consistent in terms of its representation of threats, their capabilities, their qualifications as per the organization being tested, and the ability to repeatedly be applied to future tests with the same results.</w:t>
       </w:r>
       <w:r>
         <w:t xml:space="preserve"> </w:t>
@@ -4061,15 +4057,7 @@
         <w:jc w:val="both"/>
       </w:pPr>
       <w:r>
-        <w:t xml:space="preserve">The platform is </w:t>
-      </w:r>
-      <w:proofErr w:type="spellStart"/>
-      <w:r>
-        <w:t>Debian</w:t>
-      </w:r>
-      <w:proofErr w:type="spellEnd"/>
-      <w:r>
-        <w:t xml:space="preserve"> based 64-bit operating system KALI Linux. It is well known platform among penetration testers and to conduct vulnerability assessments. It comes with pre-loaded tools and can be used for different infrastructures. </w:t>
+        <w:t xml:space="preserve">The platform is Debian based 64-bit operating system KALI Linux. It is well known platform among penetration testers and to conduct vulnerability assessments. It comes with pre-loaded tools and can be used for different infrastructures. </w:t>
       </w:r>
     </w:p>
     <w:p>
@@ -4603,21 +4591,7 @@
         <w:jc w:val="both"/>
       </w:pPr>
       <w:r>
-        <w:t xml:space="preserve">The analysis is based on active or passive scanning involving automated tools as network scanners, service based, banner grabbing, </w:t>
-      </w:r>
-      <w:commentRangeStart w:id="22"/>
-      <w:r>
-        <w:t>web</w:t>
-      </w:r>
-      <w:commentRangeEnd w:id="22"/>
-      <w:r>
-        <w:rPr>
-          <w:rStyle w:val="CommentReference"/>
-        </w:rPr>
-        <w:commentReference w:id="22"/>
-      </w:r>
-      <w:r>
-        <w:t xml:space="preserve"> application scanners, directory listing, voice network scanners, monitoring traffic, etc. The vulnerabilities obtained are also marked as per there severity level grading on a scale 0 to 10 and report is presented in post-test report.</w:t>
+        <w:t>The analysis is based on active or passive scanning involving automated tools as network scanners, service based, banner grabbing, web application scanners, directory listing, voice network scanners, monitoring traffic, etc. The vulnerabilities obtained are also marked as per there severity level grading on a scale 0 to 10 and report is presented in post-test report.</w:t>
       </w:r>
     </w:p>
     <w:p>
@@ -4629,11 +4603,11 @@
         </w:numPr>
         <w:ind w:left="426"/>
       </w:pPr>
-      <w:bookmarkStart w:id="23" w:name="_Toc62795524"/>
+      <w:bookmarkStart w:id="22" w:name="_Toc62795524"/>
       <w:r>
         <w:t>Reporting</w:t>
       </w:r>
-      <w:bookmarkEnd w:id="23"/>
+      <w:bookmarkEnd w:id="22"/>
     </w:p>
     <w:p>
       <w:pPr>
@@ -5026,6 +5000,9 @@
       </w:r>
     </w:p>
     <w:p>
+      <w:pPr>
+        <w:jc w:val="both"/>
+      </w:pPr>
       <w:r>
         <w:t xml:space="preserve">The process of discovering flaws in the system and applications which can </w:t>
       </w:r>
@@ -5067,19 +5044,10 @@
         <w:jc w:val="both"/>
       </w:pPr>
       <w:r>
-        <w:t xml:space="preserve">The analysis is based on active or passive scanning involving automated tools as network scanners, service based, banner grabbing, </w:t>
-      </w:r>
-      <w:commentRangeStart w:id="24"/>
-      <w:r>
-        <w:t>web</w:t>
-      </w:r>
-      <w:commentRangeEnd w:id="24"/>
-      <w:r>
-        <w:rPr>
-          <w:rStyle w:val="CommentReference"/>
-        </w:rPr>
-        <w:commentReference w:id="24"/>
-      </w:r>
+        <w:t>The analysis is based on active or passive scanning involving automated tools as network scanners, service based, banner grabbing, web</w:t>
+      </w:r>
+      <w:bookmarkStart w:id="23" w:name="_GoBack"/>
+      <w:bookmarkEnd w:id="23"/>
       <w:r>
         <w:t xml:space="preserve"> application scanners, directory listing, voice network scanners, monitoring traffic, etc. </w:t>
       </w:r>
@@ -5104,8 +5072,27 @@
       </w:r>
     </w:p>
     <w:p>
-      <w:bookmarkStart w:id="25" w:name="_GoBack"/>
-      <w:bookmarkEnd w:id="25"/>
+      <w:pPr>
+        <w:jc w:val="both"/>
+      </w:pPr>
+      <w:r>
+        <w:t xml:space="preserve">This phase is based on the prior phase i.e. vulnerability analysis. At this phase it is tried to get establish access to a system or resource </w:t>
+      </w:r>
+      <w:r>
+        <w:t>by bypassing security restrictions</w:t>
+      </w:r>
+      <w:r>
+        <w:t>.</w:t>
+      </w:r>
+      <w:r>
+        <w:t xml:space="preserve"> The exploitation phase should be much planned for a precision strike. The focus is laid to identify the main entry point into the organization and to identify high value target assets.</w:t>
+      </w:r>
+      <w:r>
+        <w:t xml:space="preserve"> If the phase completes properly than a high valued target list is compiled and suggestions for the attack vectors are provided. </w:t>
+      </w:r>
+      <w:r>
+        <w:t>The exploitation is detailed process and sometimes based on hit and trial approach however the vulnerability analysis is the base which should be good so to get maximum of the success.</w:t>
+      </w:r>
     </w:p>
     <w:p>
       <w:pPr>
@@ -5117,6 +5104,7 @@
         <w:ind w:left="426"/>
       </w:pPr>
       <w:r>
+        <w:lastRenderedPageBreak/>
         <w:t>Post-Exploitation Report</w:t>
       </w:r>
     </w:p>
@@ -5176,7 +5164,6 @@
         </w:numPr>
       </w:pPr>
       <w:r>
-        <w:lastRenderedPageBreak/>
         <w:t>Findings</w:t>
       </w:r>
     </w:p>
@@ -5260,53 +5247,15 @@
       </w:pPr>
     </w:p>
     <w:sectPr>
-      <w:headerReference w:type="default" r:id="rId13"/>
-      <w:footerReference w:type="default" r:id="rId14"/>
-      <w:pgSz w:w="11906" w:h="16838"/>
+      <w:headerReference w:type="default" r:id="rId11"/>
+      <w:footerReference w:type="default" r:id="rId12"/>
+      <w:pgSz w:w="11906" w:h="16838" w:code="9"/>
       <w:pgMar w:top="1440" w:right="1440" w:bottom="1440" w:left="1440" w:header="709" w:footer="709" w:gutter="0"/>
       <w:cols w:space="708"/>
       <w:docGrid w:linePitch="360"/>
     </w:sectPr>
   </w:body>
 </w:document>
-</file>
-
-<file path=word/comments.xml><?xml version="1.0" encoding="utf-8"?>
-<w:comments xmlns:wpc="http://schemas.microsoft.com/office/word/2010/wordprocessingCanvas" xmlns:mc="http://schemas.openxmlformats.org/markup-compatibility/2006" xmlns:o="urn:schemas-microsoft-com:office:office" xmlns:r="http://schemas.openxmlformats.org/officeDocument/2006/relationships" xmlns:m="http://schemas.openxmlformats.org/officeDocument/2006/math" xmlns:v="urn:schemas-microsoft-com:vml" xmlns:wp14="http://schemas.microsoft.com/office/word/2010/wordprocessingDrawing" xmlns:wp="http://schemas.openxmlformats.org/drawingml/2006/wordprocessingDrawing" xmlns:w10="urn:schemas-microsoft-com:office:word" xmlns:w="http://schemas.openxmlformats.org/wordprocessingml/2006/main" xmlns:w14="http://schemas.microsoft.com/office/word/2010/wordml" xmlns:w15="http://schemas.microsoft.com/office/word/2012/wordml" xmlns:wpg="http://schemas.microsoft.com/office/word/2010/wordprocessingGroup" xmlns:wpi="http://schemas.microsoft.com/office/word/2010/wordprocessingInk" xmlns:wne="http://schemas.microsoft.com/office/word/2006/wordml" xmlns:wps="http://schemas.microsoft.com/office/word/2010/wordprocessingShape" mc:Ignorable="w14 w15 wp14">
-  <w:comment w:id="22" w:author="abcd" w:date="2021-01-29T09:19:00Z" w:initials="a">
-    <w:p>
-      <w:pPr>
-        <w:pStyle w:val="CommentText"/>
-      </w:pPr>
-      <w:r>
-        <w:rPr>
-          <w:rStyle w:val="CommentReference"/>
-        </w:rPr>
-        <w:annotationRef/>
-      </w:r>
-    </w:p>
-  </w:comment>
-  <w:comment w:id="24" w:author="abcd" w:date="2021-01-29T09:19:00Z" w:initials="a">
-    <w:p>
-      <w:pPr>
-        <w:pStyle w:val="CommentText"/>
-      </w:pPr>
-      <w:r>
-        <w:rPr>
-          <w:rStyle w:val="CommentReference"/>
-        </w:rPr>
-        <w:annotationRef/>
-      </w:r>
-    </w:p>
-  </w:comment>
-</w:comments>
-</file>
-
-<file path=word/commentsExtended.xml><?xml version="1.0" encoding="utf-8"?>
-<w15:commentsEx xmlns:wpc="http://schemas.microsoft.com/office/word/2010/wordprocessingCanvas" xmlns:mc="http://schemas.openxmlformats.org/markup-compatibility/2006" xmlns:o="urn:schemas-microsoft-com:office:office" xmlns:r="http://schemas.openxmlformats.org/officeDocument/2006/relationships" xmlns:m="http://schemas.openxmlformats.org/officeDocument/2006/math" xmlns:v="urn:schemas-microsoft-com:vml" xmlns:wp14="http://schemas.microsoft.com/office/word/2010/wordprocessingDrawing" xmlns:wp="http://schemas.openxmlformats.org/drawingml/2006/wordprocessingDrawing" xmlns:w10="urn:schemas-microsoft-com:office:word" xmlns:w="http://schemas.openxmlformats.org/wordprocessingml/2006/main" xmlns:w14="http://schemas.microsoft.com/office/word/2010/wordml" xmlns:w15="http://schemas.microsoft.com/office/word/2012/wordml" xmlns:wpg="http://schemas.microsoft.com/office/word/2010/wordprocessingGroup" xmlns:wpi="http://schemas.microsoft.com/office/word/2010/wordprocessingInk" xmlns:wne="http://schemas.microsoft.com/office/word/2006/wordml" xmlns:wps="http://schemas.microsoft.com/office/word/2010/wordprocessingShape" mc:Ignorable="w14 w15 wp14">
-  <w15:commentEx w15:paraId="74090F3A" w15:done="0"/>
-  <w15:commentEx w15:paraId="07D59274" w15:done="0"/>
-</w15:commentsEx>
 </file>
 
 <file path=word/endnotes.xml><?xml version="1.0" encoding="utf-8"?>
@@ -5513,7 +5462,7 @@
             </wp:anchor>
           </w:drawing>
         </mc:Choice>
-        <mc:Fallback xmlns:w16se="http://schemas.microsoft.com/office/word/2015/wordml/symex" xmlns:w16="http://schemas.microsoft.com/office/word/2018/wordml" xmlns:w16cid="http://schemas.microsoft.com/office/word/2016/wordml/cid" xmlns:w16cex="http://schemas.microsoft.com/office/word/2018/wordml/cex" xmlns:am3d="http://schemas.microsoft.com/office/drawing/2017/model3d" xmlns:aink="http://schemas.microsoft.com/office/drawing/2016/ink" xmlns:cx8="http://schemas.microsoft.com/office/drawing/2016/5/14/chartex" xmlns:cx7="http://schemas.microsoft.com/office/drawing/2016/5/13/chartex" xmlns:cx6="http://schemas.microsoft.com/office/drawing/2016/5/12/chartex" xmlns:cx5="http://schemas.microsoft.com/office/drawing/2016/5/11/chartex" xmlns:cx4="http://schemas.microsoft.com/office/drawing/2016/5/10/chartex" xmlns:cx3="http://schemas.microsoft.com/office/drawing/2016/5/9/chartex" xmlns:cx2="http://schemas.microsoft.com/office/drawing/2015/10/21/chartex" xmlns:cx1="http://schemas.microsoft.com/office/drawing/2015/9/8/chartex" xmlns:cx="http://schemas.microsoft.com/office/drawing/2014/chartex">
+        <mc:Fallback xmlns:cx="http://schemas.microsoft.com/office/drawing/2014/chartex" xmlns:cx1="http://schemas.microsoft.com/office/drawing/2015/9/8/chartex" xmlns:cx2="http://schemas.microsoft.com/office/drawing/2015/10/21/chartex" xmlns:cx3="http://schemas.microsoft.com/office/drawing/2016/5/9/chartex" xmlns:cx4="http://schemas.microsoft.com/office/drawing/2016/5/10/chartex" xmlns:cx5="http://schemas.microsoft.com/office/drawing/2016/5/11/chartex" xmlns:cx6="http://schemas.microsoft.com/office/drawing/2016/5/12/chartex" xmlns:cx7="http://schemas.microsoft.com/office/drawing/2016/5/13/chartex" xmlns:cx8="http://schemas.microsoft.com/office/drawing/2016/5/14/chartex" xmlns:aink="http://schemas.microsoft.com/office/drawing/2016/ink" xmlns:am3d="http://schemas.microsoft.com/office/drawing/2017/model3d" xmlns:w16cex="http://schemas.microsoft.com/office/word/2018/wordml/cex" xmlns:w16cid="http://schemas.microsoft.com/office/word/2016/wordml/cid" xmlns:w16="http://schemas.microsoft.com/office/word/2018/wordml" xmlns:w16se="http://schemas.microsoft.com/office/word/2015/wordml/symex">
           <w:pict>
             <v:group w14:anchorId="5F9A4086" id="Group 7" o:spid="_x0000_s1026" style="position:absolute;margin-left:541.5pt;margin-top:770pt;width:38.9pt;height:41.25pt;z-index:-251656192;mso-position-horizontal-relative:page;mso-position-vertical-relative:page" coordorigin="11415,14335" coordsize="778,825" o:gfxdata="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" o:allowincell="f">
               <v:rect id="Rectangle 7" o:spid="_x0000_s1027" style="position:absolute;left:11425;top:14746;width:379;height:406;visibility:visible;mso-wrap-style:square;v-text-anchor:top" o:gfxdata="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" fillcolor="#5a5a5a" stroked="f">
@@ -5547,7 +5496,6 @@
         <w:szCs w:val="16"/>
       </w:rPr>
     </w:pPr>
-    <w:proofErr w:type="spellStart"/>
     <w:r>
       <w:rPr>
         <w:rFonts w:ascii="Arial" w:hAnsi="Arial" w:cs="Arial"/>
@@ -5577,7 +5525,6 @@
       </w:rPr>
       <w:t>id</w:t>
     </w:r>
-    <w:proofErr w:type="spellEnd"/>
     <w:r>
       <w:rPr>
         <w:rFonts w:ascii="Arial" w:hAnsi="Arial" w:cs="Arial"/>
@@ -6052,7 +5999,7 @@
       </w:rPr>
       <w:t>-</w:t>
     </w:r>
-    <w:bookmarkStart w:id="26" w:name="_Hlk53680400"/>
+    <w:bookmarkStart w:id="24" w:name="_Hlk53680400"/>
     <w:r>
       <w:rPr>
         <w:rFonts w:ascii="Arial" w:hAnsi="Arial" w:cs="Arial"/>
@@ -6063,7 +6010,7 @@
       </w:rPr>
       <w:t>743</w:t>
     </w:r>
-    <w:bookmarkEnd w:id="26"/>
+    <w:bookmarkEnd w:id="24"/>
     <w:r>
       <w:rPr>
         <w:rFonts w:ascii="Arial" w:hAnsi="Arial" w:cs="Arial"/>
@@ -6172,7 +6119,7 @@
           <wp:extent cx="1086485" cy="534670"/>
           <wp:effectExtent l="0" t="0" r="0" b="0"/>
           <wp:wrapSquare wrapText="bothSides"/>
-          <wp:docPr id="28" name="Picture 28"/>
+          <wp:docPr id="11" name="Picture 11"/>
           <wp:cNvGraphicFramePr>
             <a:graphicFrameLocks xmlns:a="http://schemas.openxmlformats.org/drawingml/2006/main" noChangeAspect="1"/>
           </wp:cNvGraphicFramePr>
@@ -6701,14 +6648,6 @@
   </w:num>
   <w:numIdMacAtCleanup w:val="4"/>
 </w:numbering>
-</file>
-
-<file path=word/people.xml><?xml version="1.0" encoding="utf-8"?>
-<w15:people xmlns:wpc="http://schemas.microsoft.com/office/word/2010/wordprocessingCanvas" xmlns:mc="http://schemas.openxmlformats.org/markup-compatibility/2006" xmlns:o="urn:schemas-microsoft-com:office:office" xmlns:r="http://schemas.openxmlformats.org/officeDocument/2006/relationships" xmlns:m="http://schemas.openxmlformats.org/officeDocument/2006/math" xmlns:v="urn:schemas-microsoft-com:vml" xmlns:wp14="http://schemas.microsoft.com/office/word/2010/wordprocessingDrawing" xmlns:wp="http://schemas.openxmlformats.org/drawingml/2006/wordprocessingDrawing" xmlns:w10="urn:schemas-microsoft-com:office:word" xmlns:w="http://schemas.openxmlformats.org/wordprocessingml/2006/main" xmlns:w14="http://schemas.microsoft.com/office/word/2010/wordml" xmlns:w15="http://schemas.microsoft.com/office/word/2012/wordml" xmlns:wpg="http://schemas.microsoft.com/office/word/2010/wordprocessingGroup" xmlns:wpi="http://schemas.microsoft.com/office/word/2010/wordprocessingInk" xmlns:wne="http://schemas.microsoft.com/office/word/2006/wordml" xmlns:wps="http://schemas.microsoft.com/office/word/2010/wordprocessingShape" mc:Ignorable="w14 w15 wp14">
-  <w15:person w15:author="abcd">
-    <w15:presenceInfo w15:providerId="None" w15:userId="abcd"/>
-  </w15:person>
-</w15:people>
 </file>
 
 <file path=word/styles.xml><?xml version="1.0" encoding="utf-8"?>
@@ -7217,6 +7156,7 @@
   <w:style w:type="character" w:default="1" w:styleId="DefaultParagraphFont">
     <w:name w:val="Default Paragraph Font"/>
     <w:uiPriority w:val="1"/>
+    <w:semiHidden/>
     <w:unhideWhenUsed/>
   </w:style>
   <w:style w:type="table" w:default="1" w:styleId="TableNormal">
@@ -7925,7 +7865,7 @@
 </file>
 
 <file path=customXml/itemProps1.xml><?xml version="1.0" encoding="utf-8"?>
-<ds:datastoreItem xmlns:ds="http://schemas.openxmlformats.org/officeDocument/2006/customXml" ds:itemID="{EE885142-3C3E-48CD-86A0-EFCC25FF18CF}">
+<ds:datastoreItem xmlns:ds="http://schemas.openxmlformats.org/officeDocument/2006/customXml" ds:itemID="{9FC09A3E-E642-4373-AD62-3093C4EF1FFF}">
   <ds:schemaRefs>
     <ds:schemaRef ds:uri="http://schemas.openxmlformats.org/officeDocument/2006/bibliography"/>
   </ds:schemaRefs>

</xml_diff>